<commit_message>
Plantilla informe de avance semana 2
completo
</commit_message>
<xml_diff>
--- a/Plantilla Informe de Avance/Plantilla Informe de Avance Semana 2 Grupo19.docx
+++ b/Plantilla Informe de Avance/Plantilla Informe de Avance Semana 2 Grupo19.docx
@@ -163,6 +163,271 @@
     </w:p>
     <w:p>
       <w:pPr>
+        <w:rPr>
+          <w:lang w:val="es-AR"/>
+        </w:rPr>
+      </w:pPr>
+      <w:r>
+        <w:rPr>
+          <w:lang w:val="es-AR"/>
+        </w:rPr>
+        <w:t>El proyecto esta en particular en la siguiente carpeta:</w:t>
+      </w:r>
+    </w:p>
+    <w:p>
+      <w:hyperlink r:id="rId7" w:history="1">
+        <w:r>
+          <w:rPr>
+            <w:rStyle w:val="Hipervnculo"/>
+          </w:rPr>
+          <w:t>https://github.com/jemi14/Grupo-19-OO2-2020/tree/master/GRUPO-19-OO2-2020/GRUPO-19-OO2</w:t>
+        </w:r>
+      </w:hyperlink>
+    </w:p>
+    <w:p/>
+    <w:p>
+      <w:proofErr w:type="spellStart"/>
+      <w:r>
+        <w:t>Por</w:t>
+      </w:r>
+      <w:proofErr w:type="spellEnd"/>
+      <w:r>
+        <w:t xml:space="preserve"> </w:t>
+      </w:r>
+      <w:proofErr w:type="spellStart"/>
+      <w:r>
+        <w:t>ahora</w:t>
+      </w:r>
+      <w:proofErr w:type="spellEnd"/>
+      <w:r>
+        <w:t xml:space="preserve"> </w:t>
+      </w:r>
+      <w:proofErr w:type="spellStart"/>
+      <w:r>
+        <w:t>estamos</w:t>
+      </w:r>
+      <w:proofErr w:type="spellEnd"/>
+      <w:r>
+        <w:t xml:space="preserve"> </w:t>
+      </w:r>
+      <w:proofErr w:type="spellStart"/>
+      <w:r>
+        <w:t>trabajando</w:t>
+      </w:r>
+      <w:proofErr w:type="spellEnd"/>
+      <w:r>
+        <w:t xml:space="preserve"> con </w:t>
+      </w:r>
+      <w:proofErr w:type="spellStart"/>
+      <w:r>
+        <w:t>pocas</w:t>
+      </w:r>
+      <w:proofErr w:type="spellEnd"/>
+      <w:r>
+        <w:t xml:space="preserve"> </w:t>
+      </w:r>
+      <w:proofErr w:type="spellStart"/>
+      <w:r>
+        <w:t>clases</w:t>
+      </w:r>
+      <w:proofErr w:type="spellEnd"/>
+      <w:r>
+        <w:t xml:space="preserve">, </w:t>
+      </w:r>
+      <w:proofErr w:type="spellStart"/>
+      <w:r>
+        <w:t>por</w:t>
+      </w:r>
+      <w:proofErr w:type="spellEnd"/>
+      <w:r>
+        <w:t xml:space="preserve"> </w:t>
+      </w:r>
+      <w:proofErr w:type="spellStart"/>
+      <w:r>
+        <w:t>ende</w:t>
+      </w:r>
+      <w:proofErr w:type="spellEnd"/>
+      <w:r>
+        <w:t xml:space="preserve"> </w:t>
+      </w:r>
+      <w:proofErr w:type="spellStart"/>
+      <w:r>
+        <w:t>tenemos</w:t>
+      </w:r>
+      <w:proofErr w:type="spellEnd"/>
+      <w:r>
+        <w:t xml:space="preserve"> un DC </w:t>
+      </w:r>
+      <w:proofErr w:type="spellStart"/>
+      <w:r>
+        <w:t>simplificado</w:t>
+      </w:r>
+      <w:proofErr w:type="spellEnd"/>
+      <w:r>
+        <w:t xml:space="preserve"> que </w:t>
+      </w:r>
+      <w:proofErr w:type="spellStart"/>
+      <w:r>
+        <w:t>es</w:t>
+      </w:r>
+      <w:proofErr w:type="spellEnd"/>
+      <w:r>
+        <w:t xml:space="preserve"> el que </w:t>
+      </w:r>
+      <w:proofErr w:type="spellStart"/>
+      <w:r>
+        <w:t>esta</w:t>
+      </w:r>
+      <w:proofErr w:type="spellEnd"/>
+      <w:r>
+        <w:t xml:space="preserve"> </w:t>
+      </w:r>
+      <w:proofErr w:type="spellStart"/>
+      <w:r>
+        <w:t>en</w:t>
+      </w:r>
+      <w:proofErr w:type="spellEnd"/>
+      <w:r>
+        <w:t xml:space="preserve">: </w:t>
+      </w:r>
+    </w:p>
+    <w:p>
+      <w:hyperlink r:id="rId8" w:history="1">
+        <w:r>
+          <w:rPr>
+            <w:rStyle w:val="Hipervnculo"/>
+          </w:rPr>
+          <w:t>https://github.com/jemi14/Grupo-19-OO2-2020/blob/master/Documentacion/DiagramaDeClases%20OO2/Version3/DC-Simplificado14-5.png</w:t>
+        </w:r>
+      </w:hyperlink>
+      <w:r>
+        <w:t xml:space="preserve"> </w:t>
+      </w:r>
+    </w:p>
+    <w:p/>
+    <w:p>
+      <w:proofErr w:type="spellStart"/>
+      <w:r>
+        <w:t>Hicimos</w:t>
+      </w:r>
+      <w:proofErr w:type="spellEnd"/>
+      <w:r>
+        <w:t xml:space="preserve"> </w:t>
+      </w:r>
+      <w:proofErr w:type="spellStart"/>
+      <w:r>
+        <w:t>una</w:t>
+      </w:r>
+      <w:proofErr w:type="spellEnd"/>
+      <w:r>
+        <w:t xml:space="preserve"> vista MUY simple que </w:t>
+      </w:r>
+      <w:proofErr w:type="spellStart"/>
+      <w:r>
+        <w:t>calcula</w:t>
+      </w:r>
+      <w:proofErr w:type="spellEnd"/>
+      <w:r>
+        <w:t xml:space="preserve"> la </w:t>
+      </w:r>
+      <w:proofErr w:type="spellStart"/>
+      <w:r>
+        <w:t>distancia</w:t>
+      </w:r>
+      <w:proofErr w:type="spellEnd"/>
+      <w:r>
+        <w:t xml:space="preserve"> de un local con </w:t>
+      </w:r>
+      <w:proofErr w:type="spellStart"/>
+      <w:r>
+        <w:t>todos</w:t>
+      </w:r>
+      <w:proofErr w:type="spellEnd"/>
+      <w:r>
+        <w:t xml:space="preserve"> </w:t>
+      </w:r>
+      <w:proofErr w:type="spellStart"/>
+      <w:r>
+        <w:t>los</w:t>
+      </w:r>
+      <w:proofErr w:type="spellEnd"/>
+      <w:r>
+        <w:t xml:space="preserve"> </w:t>
+      </w:r>
+      <w:proofErr w:type="spellStart"/>
+      <w:r>
+        <w:t>otros</w:t>
+      </w:r>
+      <w:proofErr w:type="spellEnd"/>
+      <w:r>
+        <w:t>.</w:t>
+      </w:r>
+    </w:p>
+    <w:p/>
+    <w:p>
+      <w:proofErr w:type="spellStart"/>
+      <w:r>
+        <w:t>Inicialmente</w:t>
+      </w:r>
+      <w:proofErr w:type="spellEnd"/>
+      <w:r>
+        <w:t xml:space="preserve"> </w:t>
+      </w:r>
+      <w:proofErr w:type="spellStart"/>
+      <w:r>
+        <w:t>recomentamos</w:t>
+      </w:r>
+      <w:proofErr w:type="spellEnd"/>
+      <w:r>
+        <w:t xml:space="preserve"> </w:t>
+      </w:r>
+      <w:proofErr w:type="spellStart"/>
+      <w:r>
+        <w:t>apretar</w:t>
+      </w:r>
+      <w:proofErr w:type="spellEnd"/>
+      <w:r>
+        <w:t xml:space="preserve"> el </w:t>
+      </w:r>
+      <w:proofErr w:type="spellStart"/>
+      <w:r>
+        <w:t>boton</w:t>
+      </w:r>
+      <w:proofErr w:type="spellEnd"/>
+      <w:r>
+        <w:t xml:space="preserve"> CARGAR BD. </w:t>
+      </w:r>
+    </w:p>
+    <w:p>
+      <w:pPr>
+        <w:pStyle w:val="Ttulo2"/>
+        <w:rPr>
+          <w:lang w:val="es-AR"/>
+        </w:rPr>
+      </w:pPr>
+      <w:bookmarkStart w:id="6" w:name="_apyaq1xrerpa" w:colFirst="0" w:colLast="0"/>
+      <w:bookmarkEnd w:id="6"/>
+      <w:r>
+        <w:rPr>
+          <w:lang w:val="es-AR"/>
+        </w:rPr>
+        <w:t>Inconvenientes/</w:t>
+      </w:r>
+      <w:r>
+        <w:rPr>
+          <w:lang w:val="es-AR"/>
+        </w:rPr>
+        <w:t>Obstáculos</w:t>
+      </w:r>
+      <w:r>
+        <w:rPr>
+          <w:lang w:val="es-AR"/>
+        </w:rPr>
+        <w:t>:</w:t>
+      </w:r>
+    </w:p>
+    <w:p>
+      <w:pPr>
         <w:jc w:val="both"/>
         <w:rPr>
           <w:lang w:val="es-AR"/>
@@ -172,7 +437,7 @@
         <w:rPr>
           <w:lang w:val="es-AR"/>
         </w:rPr>
-        <w:t xml:space="preserve">Como ninguno de nosotros ha cursado OO1 en el 2019 utilizamos de base el DC que nos ha administrado Gustavo. Con este DC modificamos el que nosotros ya teníamos creado, se puede ver dicha evolución en el Git. </w:t>
+        <w:t xml:space="preserve">Luchamos bastante con Spring en un comienzo, pero ya pudimos resolver algunos ABM, Producto está completo, las otras entidades solo tienen las Altas. </w:t>
       </w:r>
     </w:p>
     <w:p>
@@ -182,12 +447,6 @@
           <w:lang w:val="es-AR"/>
         </w:rPr>
       </w:pPr>
-      <w:r>
-        <w:rPr>
-          <w:lang w:val="es-AR"/>
-        </w:rPr>
-        <w:t xml:space="preserve">Asumimos que cuando un comprador llega a uno de los locales, solo interactúa con un único vendedor. </w:t>
-      </w:r>
     </w:p>
     <w:p>
       <w:pPr>
@@ -200,7 +459,19 @@
         <w:rPr>
           <w:lang w:val="es-AR"/>
         </w:rPr>
-        <w:t xml:space="preserve">Asumiremos que el pedido llegara un día tarde por cada 10KM entre el local del pedido y del stock. </w:t>
+        <w:t xml:space="preserve">Nos costó mucho relacionar las clases, me está duplicando las entradas en la BD, por ahora no puedo solucionarlo pero </w:t>
+      </w:r>
+      <w:r>
+        <w:rPr>
+          <w:lang w:val="es-AR"/>
+        </w:rPr>
+        <w:t>así y</w:t>
+      </w:r>
+      <w:r>
+        <w:rPr>
+          <w:lang w:val="es-AR"/>
+        </w:rPr>
+        <w:t xml:space="preserve"> todo está funcionando bien. (Uno a muchos aun no lo trabajamos).</w:t>
       </w:r>
     </w:p>
     <w:p>
@@ -210,325 +481,22 @@
           <w:lang w:val="es-AR"/>
         </w:rPr>
       </w:pPr>
-      <w:r>
-        <w:rPr>
-          <w:lang w:val="es-AR"/>
-        </w:rPr>
-        <w:t xml:space="preserve">Al comprador lo asumiremos como una persona, por lo cual solo guardaremos su </w:t>
-      </w:r>
-      <w:proofErr w:type="spellStart"/>
-      <w:r>
-        <w:rPr>
-          <w:lang w:val="es-AR"/>
-        </w:rPr>
-        <w:t>dni</w:t>
-      </w:r>
-      <w:proofErr w:type="spellEnd"/>
-      <w:r>
-        <w:rPr>
-          <w:lang w:val="es-AR"/>
-        </w:rPr>
-        <w:t xml:space="preserve">, nombre y apellido. </w:t>
-      </w:r>
-    </w:p>
-    <w:p>
-      <w:pPr>
-        <w:rPr>
-          <w:lang w:val="es-AR"/>
-        </w:rPr>
-      </w:pPr>
-    </w:p>
-    <w:p>
-      <w:pPr>
-        <w:pStyle w:val="NormalWeb"/>
-        <w:shd w:val="clear" w:color="auto" w:fill="FFFFFF"/>
-        <w:spacing w:before="120" w:beforeAutospacing="0" w:after="120" w:afterAutospacing="0"/>
-        <w:rPr>
-          <w:rFonts w:ascii="Arial" w:hAnsi="Arial" w:cs="Arial"/>
-          <w:color w:val="333333"/>
-          <w:sz w:val="22"/>
-          <w:szCs w:val="22"/>
-        </w:rPr>
-      </w:pPr>
-      <w:r>
-        <w:rPr>
-          <w:rFonts w:ascii="Arial" w:hAnsi="Arial" w:cs="Arial"/>
-          <w:b/>
-          <w:bCs/>
-          <w:color w:val="333333"/>
-          <w:sz w:val="22"/>
-          <w:szCs w:val="22"/>
-        </w:rPr>
-        <w:t>1. Alta, baja y modificación de locales.</w:t>
-      </w:r>
-    </w:p>
-    <w:p>
-      <w:pPr>
-        <w:pStyle w:val="NormalWeb"/>
-        <w:shd w:val="clear" w:color="auto" w:fill="FFFFFF"/>
-        <w:spacing w:before="120" w:beforeAutospacing="0" w:after="120" w:afterAutospacing="0"/>
-        <w:rPr>
-          <w:rFonts w:ascii="Arial" w:hAnsi="Arial" w:cs="Arial"/>
-          <w:color w:val="333333"/>
-          <w:sz w:val="22"/>
-          <w:szCs w:val="22"/>
-        </w:rPr>
-      </w:pPr>
-      <w:r>
-        <w:rPr>
-          <w:rFonts w:ascii="Arial" w:hAnsi="Arial" w:cs="Arial"/>
-          <w:b/>
-          <w:bCs/>
-          <w:color w:val="333333"/>
-          <w:sz w:val="22"/>
-          <w:szCs w:val="22"/>
-        </w:rPr>
-        <w:t>2. Alta, baja y modificación de empleados.</w:t>
-      </w:r>
-    </w:p>
-    <w:p>
-      <w:pPr>
-        <w:pStyle w:val="NormalWeb"/>
-        <w:shd w:val="clear" w:color="auto" w:fill="FFFFFF"/>
-        <w:spacing w:before="120" w:beforeAutospacing="0" w:after="120" w:afterAutospacing="0"/>
-        <w:rPr>
-          <w:rFonts w:ascii="Arial" w:hAnsi="Arial" w:cs="Arial"/>
-          <w:color w:val="333333"/>
-          <w:sz w:val="22"/>
-          <w:szCs w:val="22"/>
-        </w:rPr>
-      </w:pPr>
-      <w:r>
-        <w:rPr>
-          <w:rFonts w:ascii="Arial" w:hAnsi="Arial" w:cs="Arial"/>
-          <w:b/>
-          <w:bCs/>
-          <w:color w:val="333333"/>
-          <w:sz w:val="22"/>
-          <w:szCs w:val="22"/>
-        </w:rPr>
-        <w:t>3. Alta, baja y modificación de clientes.</w:t>
-      </w:r>
-    </w:p>
-    <w:p>
-      <w:pPr>
-        <w:pStyle w:val="NormalWeb"/>
-        <w:shd w:val="clear" w:color="auto" w:fill="FFFFFF"/>
-        <w:spacing w:before="120" w:beforeAutospacing="0" w:after="120" w:afterAutospacing="0"/>
-        <w:rPr>
-          <w:rFonts w:ascii="Arial" w:hAnsi="Arial" w:cs="Arial"/>
-          <w:color w:val="333333"/>
-          <w:sz w:val="22"/>
-          <w:szCs w:val="22"/>
-        </w:rPr>
-      </w:pPr>
-      <w:r>
-        <w:rPr>
-          <w:rFonts w:ascii="Arial" w:hAnsi="Arial" w:cs="Arial"/>
-          <w:b/>
-          <w:bCs/>
-          <w:color w:val="333333"/>
-          <w:sz w:val="22"/>
-          <w:szCs w:val="22"/>
-        </w:rPr>
-        <w:t>6. Calculo de distancia entre locales</w:t>
-      </w:r>
-    </w:p>
-    <w:p>
-      <w:pPr>
-        <w:rPr>
-          <w:lang w:val="es-AR"/>
-        </w:rPr>
-      </w:pPr>
-      <w:bookmarkStart w:id="6" w:name="_GoBack"/>
-      <w:bookmarkEnd w:id="6"/>
-    </w:p>
-    <w:p>
-      <w:pPr>
-        <w:pStyle w:val="Ttulo2"/>
-        <w:rPr>
-          <w:lang w:val="es-AR"/>
-        </w:rPr>
-      </w:pPr>
-      <w:bookmarkStart w:id="7" w:name="_apyaq1xrerpa" w:colFirst="0" w:colLast="0"/>
+    </w:p>
+    <w:p>
+      <w:pPr>
+        <w:jc w:val="both"/>
+        <w:rPr>
+          <w:lang w:val="es-AR"/>
+        </w:rPr>
+      </w:pPr>
+      <w:r>
+        <w:rPr>
+          <w:lang w:val="es-AR"/>
+        </w:rPr>
+        <w:t>Luego algunos problemas con el date, pero tampoco lo trabajamos mucho para no perder tiempo.</w:t>
+      </w:r>
+      <w:bookmarkStart w:id="7" w:name="_GoBack"/>
       <w:bookmarkEnd w:id="7"/>
-      <w:r>
-        <w:rPr>
-          <w:lang w:val="es-AR"/>
-        </w:rPr>
-        <w:t>Inconvenientes/</w:t>
-      </w:r>
-      <w:r>
-        <w:rPr>
-          <w:lang w:val="es-AR"/>
-        </w:rPr>
-        <w:t>Obstáculos</w:t>
-      </w:r>
-      <w:r>
-        <w:rPr>
-          <w:lang w:val="es-AR"/>
-        </w:rPr>
-        <w:t>:</w:t>
-      </w:r>
-    </w:p>
-    <w:p>
-      <w:pPr>
-        <w:jc w:val="both"/>
-        <w:rPr>
-          <w:iCs/>
-          <w:lang w:val="es-AR"/>
-        </w:rPr>
-      </w:pPr>
-      <w:r>
-        <w:rPr>
-          <w:iCs/>
-          <w:lang w:val="es-AR"/>
-        </w:rPr>
-        <w:t xml:space="preserve">Nos costo bastante, y aún nos esta costando, conectar las bases de datos, con la capa de objetos mediante </w:t>
-      </w:r>
-      <w:proofErr w:type="spellStart"/>
-      <w:r>
-        <w:rPr>
-          <w:iCs/>
-          <w:lang w:val="es-AR"/>
-        </w:rPr>
-        <w:t>Hibernate</w:t>
-      </w:r>
-      <w:proofErr w:type="spellEnd"/>
-      <w:r>
-        <w:rPr>
-          <w:iCs/>
-          <w:lang w:val="es-AR"/>
-        </w:rPr>
-        <w:t xml:space="preserve">. Una vez que tengamos todas las relaciones mapeadas comenzaremos con los mapeos de este TP. </w:t>
-      </w:r>
-    </w:p>
-    <w:p>
-      <w:pPr>
-        <w:jc w:val="both"/>
-        <w:rPr>
-          <w:iCs/>
-          <w:lang w:val="es-AR"/>
-        </w:rPr>
-      </w:pPr>
-      <w:r>
-        <w:rPr>
-          <w:iCs/>
-          <w:lang w:val="es-AR"/>
-        </w:rPr>
-        <w:t xml:space="preserve">No todos los integrantes del grupo dominamos GitHub, por lo cual por ahora es mas un problema que un alivio, pero en las próximas entregas seguramente este aspecto mejorara. </w:t>
-      </w:r>
-    </w:p>
-    <w:p>
-      <w:pPr>
-        <w:jc w:val="both"/>
-        <w:rPr>
-          <w:iCs/>
-          <w:lang w:val="es-AR"/>
-        </w:rPr>
-      </w:pPr>
-      <w:r>
-        <w:rPr>
-          <w:iCs/>
-          <w:lang w:val="es-AR"/>
-        </w:rPr>
-        <w:t>M</w:t>
-      </w:r>
-      <w:r>
-        <w:rPr>
-          <w:iCs/>
-          <w:lang w:val="es-AR"/>
-        </w:rPr>
-        <w:t xml:space="preserve">ediante </w:t>
-      </w:r>
-      <w:r>
-        <w:rPr>
-          <w:iCs/>
-          <w:lang w:val="es-AR"/>
-        </w:rPr>
-        <w:t xml:space="preserve">con </w:t>
-      </w:r>
-      <w:r>
-        <w:rPr>
-          <w:iCs/>
-          <w:lang w:val="es-AR"/>
-        </w:rPr>
-        <w:t xml:space="preserve">el foro </w:t>
-      </w:r>
-      <w:r>
-        <w:rPr>
-          <w:iCs/>
-          <w:lang w:val="es-AR"/>
-        </w:rPr>
-        <w:t>del aula virtual estamos al tanto con las preguntas que hacían nuestros compañeros y las respuestas que le daban</w:t>
-      </w:r>
-      <w:r>
-        <w:rPr>
-          <w:iCs/>
-          <w:lang w:val="es-AR"/>
-        </w:rPr>
-        <w:t xml:space="preserve">, para tratar de solucionar los problemas de compatibilidad con </w:t>
-      </w:r>
-      <w:proofErr w:type="spellStart"/>
-      <w:r>
-        <w:rPr>
-          <w:iCs/>
-          <w:lang w:val="es-AR"/>
-        </w:rPr>
-        <w:t>Hibernate</w:t>
-      </w:r>
-      <w:proofErr w:type="spellEnd"/>
-      <w:r>
-        <w:rPr>
-          <w:iCs/>
-          <w:lang w:val="es-AR"/>
-        </w:rPr>
-        <w:t xml:space="preserve">. </w:t>
-      </w:r>
-    </w:p>
-    <w:p>
-      <w:pPr>
-        <w:jc w:val="both"/>
-        <w:rPr>
-          <w:iCs/>
-          <w:lang w:val="es-AR"/>
-        </w:rPr>
-      </w:pPr>
-      <w:r>
-        <w:rPr>
-          <w:iCs/>
-          <w:lang w:val="es-AR"/>
-        </w:rPr>
-        <w:t xml:space="preserve">Ya esta semana </w:t>
-      </w:r>
-      <w:r>
-        <w:rPr>
-          <w:iCs/>
-          <w:lang w:val="es-AR"/>
-        </w:rPr>
-        <w:t>comenzamos a</w:t>
-      </w:r>
-      <w:r>
-        <w:rPr>
-          <w:iCs/>
-          <w:lang w:val="es-AR"/>
-        </w:rPr>
-        <w:t xml:space="preserve"> hacer el proyecto ya que no teníamos bien claro con respecto al tema Spring porque para nosotros es nuevo y </w:t>
-      </w:r>
-      <w:r>
-        <w:rPr>
-          <w:iCs/>
-          <w:lang w:val="es-AR"/>
-        </w:rPr>
-        <w:t>debemos tenerlo</w:t>
-      </w:r>
-      <w:r>
-        <w:rPr>
-          <w:iCs/>
-          <w:lang w:val="es-AR"/>
-        </w:rPr>
-        <w:t xml:space="preserve"> bien claro. </w:t>
-      </w:r>
     </w:p>
     <w:p>
       <w:pPr>
@@ -544,21 +512,6 @@
           <w:lang w:val="es-AR"/>
         </w:rPr>
         <w:t>Objetivos Alcanzados*:</w:t>
-      </w:r>
-    </w:p>
-    <w:p>
-      <w:pPr>
-        <w:rPr>
-          <w:iCs/>
-          <w:lang w:val="es-AR"/>
-        </w:rPr>
-      </w:pPr>
-      <w:r>
-        <w:rPr>
-          <w:iCs/>
-          <w:lang w:val="es-AR"/>
-        </w:rPr>
-        <w:t xml:space="preserve">Aún no realizamos los casos de uso, solo se puede ver disponible el DC y un primer proyecto Spring donde estamos probando la tecnología antes de ponernos con el proyecto de lleno. </w:t>
       </w:r>
     </w:p>
     <w:p>
@@ -574,9 +527,16 @@
           <w:i/>
         </w:rPr>
       </w:pPr>
+      <w:r>
+        <w:rPr>
+          <w:iCs/>
+          <w:lang w:val="es-AR"/>
+        </w:rPr>
+        <w:t xml:space="preserve">Casi todos los ABM, descargamos un estilo que se esta amoldando. </w:t>
+      </w:r>
     </w:p>
     <w:sectPr>
-      <w:footerReference w:type="default" r:id="rId7"/>
+      <w:footerReference w:type="default" r:id="rId9"/>
       <w:pgSz w:w="11906" w:h="16838"/>
       <w:pgMar w:top="566" w:right="566" w:bottom="566" w:left="566" w:header="720" w:footer="720" w:gutter="0"/>
       <w:pgNumType w:start="1"/>
@@ -1216,8 +1176,8 @@
       <w:u w:val="single"/>
     </w:rPr>
   </w:style>
-  <w:style w:type="character" w:customStyle="1" w:styleId="UnresolvedMention">
-    <w:name w:val="Unresolved Mention"/>
+  <w:style w:type="character" w:customStyle="1" w:styleId="Mencinsinresolver1">
+    <w:name w:val="Mención sin resolver1"/>
     <w:basedOn w:val="Fuentedeprrafopredeter"/>
     <w:uiPriority w:val="99"/>
     <w:semiHidden/>
@@ -1243,6 +1203,18 @@
       <w:sz w:val="24"/>
       <w:szCs w:val="24"/>
       <w:lang w:val="es-AR"/>
+    </w:rPr>
+  </w:style>
+  <w:style w:type="character" w:customStyle="1" w:styleId="UnresolvedMention">
+    <w:name w:val="Unresolved Mention"/>
+    <w:basedOn w:val="Fuentedeprrafopredeter"/>
+    <w:uiPriority w:val="99"/>
+    <w:semiHidden/>
+    <w:unhideWhenUsed/>
+    <w:rsid w:val="0024432A"/>
+    <w:rPr>
+      <w:color w:val="605E5C"/>
+      <w:shd w:val="clear" w:color="auto" w:fill="E1DFDD"/>
     </w:rPr>
   </w:style>
 </w:styles>

</xml_diff>